<commit_message>
trabajo acabado con simulaciones
</commit_message>
<xml_diff>
--- a/Memoria.docx
+++ b/Memoria.docx
@@ -344,25 +344,10 @@
         <w:rPr>
           <w:b/>
         </w:rPr>
-        <w:t xml:space="preserve">Sensor </w:t>
-      </w:r>
-      <w:r>
-        <w:rPr>
-          <w:b/>
-        </w:rPr>
-        <w:t>Cacerola</w:t>
-      </w:r>
-      <w:r>
-        <w:rPr>
-          <w:b/>
-        </w:rPr>
-        <w:t xml:space="preserve"> – </w:t>
-      </w:r>
-      <w:r>
-        <w:t xml:space="preserve">Indica que se ha desbobinado hasta el punto en el que se deberían cortar las láminas para las </w:t>
-      </w:r>
-      <w:r>
-        <w:t>cacerolas.</w:t>
+        <w:t xml:space="preserve">Sensor Cacerola – </w:t>
+      </w:r>
+      <w:r>
+        <w:t>Indica que se ha desbobinado hasta el punto en el que se deberían cortar las láminas para las cacerolas.</w:t>
       </w:r>
     </w:p>
     <w:p>
@@ -382,25 +367,10 @@
         <w:rPr>
           <w:b/>
         </w:rPr>
-        <w:t xml:space="preserve">Sensor </w:t>
-      </w:r>
-      <w:r>
-        <w:rPr>
-          <w:b/>
-        </w:rPr>
-        <w:t>Wok</w:t>
-      </w:r>
-      <w:r>
-        <w:rPr>
-          <w:b/>
-        </w:rPr>
-        <w:t xml:space="preserve"> – </w:t>
-      </w:r>
-      <w:r>
-        <w:t xml:space="preserve">Indica que se ha desbobinado hasta el punto en el que se deberían cortar las láminas para </w:t>
-      </w:r>
-      <w:r>
-        <w:t>los woks.</w:t>
+        <w:t xml:space="preserve">Sensor Wok – </w:t>
+      </w:r>
+      <w:r>
+        <w:t>Indica que se ha desbobinado hasta el punto en el que se deberían cortar las láminas para los woks.</w:t>
       </w:r>
     </w:p>
     <w:p>
@@ -420,25 +390,10 @@
         <w:rPr>
           <w:b/>
         </w:rPr>
-        <w:t xml:space="preserve">Sensor </w:t>
-      </w:r>
-      <w:r>
-        <w:rPr>
-          <w:b/>
-        </w:rPr>
-        <w:t>Paellera</w:t>
-      </w:r>
-      <w:r>
-        <w:rPr>
-          <w:b/>
-        </w:rPr>
-        <w:t xml:space="preserve"> – </w:t>
-      </w:r>
-      <w:r>
-        <w:t xml:space="preserve">Indica que se ha desbobinado hasta el punto en el que se deberían cortar las láminas para las </w:t>
-      </w:r>
-      <w:r>
-        <w:t>paelleras.</w:t>
+        <w:t xml:space="preserve">Sensor Paellera – </w:t>
+      </w:r>
+      <w:r>
+        <w:t>Indica que se ha desbobinado hasta el punto en el que se deberían cortar las láminas para las paelleras.</w:t>
       </w:r>
     </w:p>
     <w:p>
@@ -802,16 +757,7 @@
           <w:u w:val="single"/>
         </w:rPr>
         <w:lastRenderedPageBreak/>
-        <w:t>PLANT</w:t>
-      </w:r>
-      <w:bookmarkStart w:id="0" w:name="_GoBack"/>
-      <w:bookmarkEnd w:id="0"/>
-      <w:r>
-        <w:rPr>
-          <w:b/>
-          <w:u w:val="single"/>
-        </w:rPr>
-        <w:t>ILLA MANIOBRA</w:t>
+        <w:t>PLANTILLA MANIOBRA</w:t>
       </w:r>
     </w:p>
     <w:p>
@@ -1097,210 +1043,8 @@
       </w:pPr>
     </w:p>
     <w:p>
-      <w:pPr>
-        <w:jc w:val="both"/>
-      </w:pPr>
-      <w:r>
-        <w:br w:type="page"/>
-      </w:r>
-    </w:p>
-    <w:p>
-      <w:pPr>
-        <w:jc w:val="both"/>
-        <w:rPr>
-          <w:b/>
-          <w:u w:val="single"/>
-        </w:rPr>
-      </w:pPr>
-      <w:r>
-        <w:rPr>
-          <w:b/>
-          <w:u w:val="single"/>
-        </w:rPr>
-        <w:lastRenderedPageBreak/>
-        <w:t>PLANTILLA START/STOP</w:t>
-      </w:r>
-    </w:p>
-    <w:p>
-      <w:pPr>
-        <w:ind w:firstLine="708"/>
-        <w:jc w:val="both"/>
-      </w:pPr>
-      <w:r>
-        <w:t>La plantilla Start/Stop</w:t>
-      </w:r>
-      <w:r>
-        <w:t xml:space="preserve"> se utiliza para poder conectar/desconectar de manera estructurada el bloque que encapsula la ley de control.</w:t>
-      </w:r>
-    </w:p>
-    <w:p>
-      <w:pPr>
-        <w:ind w:firstLine="708"/>
-        <w:jc w:val="both"/>
-      </w:pPr>
-      <w:r>
-        <w:rPr>
-          <w:noProof/>
-          <w:lang w:eastAsia="es-ES"/>
-        </w:rPr>
-        <w:drawing>
-          <wp:anchor distT="0" distB="0" distL="114300" distR="114300" simplePos="0" relativeHeight="251658240" behindDoc="1" locked="0" layoutInCell="1" allowOverlap="1" wp14:anchorId="76AE1BC1" wp14:editId="106BC429">
-            <wp:simplePos x="0" y="0"/>
-            <wp:positionH relativeFrom="column">
-              <wp:posOffset>-716915</wp:posOffset>
-            </wp:positionH>
-            <wp:positionV relativeFrom="paragraph">
-              <wp:posOffset>629285</wp:posOffset>
-            </wp:positionV>
-            <wp:extent cx="8168640" cy="4581525"/>
-            <wp:effectExtent l="0" t="0" r="3810" b="9525"/>
-            <wp:wrapNone/>
-            <wp:docPr id="7" name="Imagen 7" descr="D:\Luis\UNIVERSIDAD\Automatización\Trabajo Auto\Plantilla Robot.png"/>
-            <wp:cNvGraphicFramePr>
-              <a:graphicFrameLocks xmlns:a="http://schemas.openxmlformats.org/drawingml/2006/main" noChangeAspect="1"/>
-            </wp:cNvGraphicFramePr>
-            <a:graphic xmlns:a="http://schemas.openxmlformats.org/drawingml/2006/main">
-              <a:graphicData uri="http://schemas.openxmlformats.org/drawingml/2006/picture">
-                <pic:pic xmlns:pic="http://schemas.openxmlformats.org/drawingml/2006/picture">
-                  <pic:nvPicPr>
-                    <pic:cNvPr id="0" name="Picture 5" descr="D:\Luis\UNIVERSIDAD\Automatización\Trabajo Auto\Plantilla Robot.png"/>
-                    <pic:cNvPicPr>
-                      <a:picLocks noChangeAspect="1" noChangeArrowheads="1"/>
-                    </pic:cNvPicPr>
-                  </pic:nvPicPr>
-                  <pic:blipFill>
-                    <a:blip r:embed="rId12">
-                      <a:extLst>
-                        <a:ext uri="{28A0092B-C50C-407E-A947-70E740481C1C}">
-                          <a14:useLocalDpi xmlns:a14="http://schemas.microsoft.com/office/drawing/2010/main" val="0"/>
-                        </a:ext>
-                      </a:extLst>
-                    </a:blip>
-                    <a:srcRect/>
-                    <a:stretch>
-                      <a:fillRect/>
-                    </a:stretch>
-                  </pic:blipFill>
-                  <pic:spPr bwMode="auto">
-                    <a:xfrm>
-                      <a:off x="0" y="0"/>
-                      <a:ext cx="8168640" cy="4581525"/>
-                    </a:xfrm>
-                    <a:prstGeom prst="rect">
-                      <a:avLst/>
-                    </a:prstGeom>
-                    <a:noFill/>
-                    <a:ln>
-                      <a:noFill/>
-                    </a:ln>
-                  </pic:spPr>
-                </pic:pic>
-              </a:graphicData>
-            </a:graphic>
-            <wp14:sizeRelH relativeFrom="page">
-              <wp14:pctWidth>0</wp14:pctWidth>
-            </wp14:sizeRelH>
-            <wp14:sizeRelV relativeFrom="page">
-              <wp14:pctHeight>0</wp14:pctHeight>
-            </wp14:sizeRelV>
-          </wp:anchor>
-        </w:drawing>
-      </w:r>
-      <w:r>
-        <w:t>Se suelen usar dos bits, uno para representar la conexión (START) y otro para la desconexión (STOP), pero se ha optado por utilizar solo uno de ellos (START), ya que la ausencia de éste implica STOP.</w:t>
-      </w:r>
-    </w:p>
-    <w:p>
-      <w:pPr>
-        <w:ind w:firstLine="708"/>
-        <w:jc w:val="both"/>
-      </w:pPr>
-      <w:r>
-        <w:t>El bloque de la plantilla es el siguiente:</w:t>
-      </w:r>
-    </w:p>
-    <w:p>
-      <w:pPr>
-        <w:jc w:val="both"/>
-      </w:pPr>
-    </w:p>
-    <w:p>
-      <w:pPr>
-        <w:jc w:val="both"/>
-      </w:pPr>
-    </w:p>
-    <w:p>
-      <w:pPr>
-        <w:jc w:val="both"/>
-      </w:pPr>
-    </w:p>
-    <w:p>
-      <w:pPr>
-        <w:jc w:val="both"/>
-      </w:pPr>
-    </w:p>
-    <w:p>
-      <w:pPr>
-        <w:jc w:val="both"/>
-      </w:pPr>
-    </w:p>
-    <w:p>
-      <w:pPr>
-        <w:jc w:val="both"/>
-      </w:pPr>
-    </w:p>
-    <w:p>
-      <w:pPr>
-        <w:jc w:val="both"/>
-      </w:pPr>
-    </w:p>
-    <w:p>
-      <w:pPr>
-        <w:jc w:val="both"/>
-      </w:pPr>
-    </w:p>
-    <w:p>
-      <w:pPr>
-        <w:jc w:val="both"/>
-      </w:pPr>
-    </w:p>
-    <w:p>
-      <w:pPr>
-        <w:jc w:val="both"/>
-      </w:pPr>
-    </w:p>
-    <w:p>
-      <w:pPr>
-        <w:jc w:val="both"/>
-      </w:pPr>
-    </w:p>
-    <w:p>
-      <w:pPr>
-        <w:jc w:val="both"/>
-      </w:pPr>
-    </w:p>
-    <w:p>
-      <w:pPr>
-        <w:ind w:firstLine="708"/>
-        <w:jc w:val="both"/>
-      </w:pPr>
-      <w:r>
-        <w:t>Se observan los parámetros de entrada y salida, las variables STATIC e incluimos las maniobras que  va a necesitar hacer el ROBOT llamando a los FB’s de maniobra directamente dentro de la plantilla.</w:t>
-      </w:r>
-    </w:p>
-    <w:p>
-      <w:pPr>
-        <w:ind w:firstLine="708"/>
-        <w:jc w:val="both"/>
-      </w:pPr>
-      <w:r>
-        <w:t>Nos guiamos con la plantilla “Optimizada para un bloque START/STOP” presentada en los apuntes con la única modificación de que en vez de realizar una sola maniobra, realiza cuatro.</w:t>
-      </w:r>
-    </w:p>
-    <w:p>
-      <w:pPr>
-        <w:jc w:val="both"/>
-      </w:pPr>
+      <w:bookmarkStart w:id="0" w:name="_GoBack"/>
+      <w:bookmarkEnd w:id="0"/>
     </w:p>
     <w:sectPr>
       <w:pgSz w:w="11906" w:h="16838"/>
@@ -2369,7 +2113,7 @@
 </file>
 
 <file path=customXml/itemProps1.xml><?xml version="1.0" encoding="utf-8"?>
-<ds:datastoreItem xmlns:ds="http://schemas.openxmlformats.org/officeDocument/2006/customXml" ds:itemID="{F4899F34-1F46-4519-B1CD-7E9AEF82F914}">
+<ds:datastoreItem xmlns:ds="http://schemas.openxmlformats.org/officeDocument/2006/customXml" ds:itemID="{13BE80A2-5762-4F29-A62C-300269DEBDEF}">
   <ds:schemaRefs>
     <ds:schemaRef ds:uri="http://schemas.openxmlformats.org/officeDocument/2006/bibliography"/>
   </ds:schemaRefs>

</xml_diff>